<commit_message>
Correção das referências, tradução das citações e adição de conteúdo sobre PWA
</commit_message>
<xml_diff>
--- a/pre-projeto/projeto.docx
+++ b/pre-projeto/projeto.docx
@@ -242,41 +242,34 @@
       </w:pPr>
       <w:r>
         <w:rPr>
-          <w:b w:val="1"/>
-          <w:rtl w:val="0"/>
-        </w:rPr>
-        <w:t xml:space="preserve">(A)</w:t>
-      </w:r>
-      <w:r>
-        <w:rPr>
-          <w:rtl w:val="0"/>
-        </w:rPr>
-        <w:t xml:space="preserve"> Um dos principais motivos para o estabelecimento dentre tantas tecnologias disponíveis na geração atual, se dá pelo modelo de código aberto, licença flexível e não proprietária em que certas tecnologias tem por base. Considerada umas das tecnologias mais básicas da atualidade, a </w:t>
-      </w:r>
-      <w:r>
-        <w:rPr>
-          <w:rtl w:val="0"/>
-        </w:rPr>
-        <w:t xml:space="preserve">Internet </w:t>
-      </w:r>
-      <w:r>
-        <w:rPr>
-          <w:rtl w:val="0"/>
-        </w:rPr>
-        <w:t xml:space="preserve">desde sua infância, possui licenciamento por dito livre, em documento oficial, segue o trecho referente a liberação da propriedade intelectual disponibilizado pelo CERN (1993, p. 2, tradução nossa) “O CERN renuncia a todos os direitos de propriedade intelectual deste código, tanto ao código fonte quanto ao binário, e é dada permissão a qualquer pessoa para usá-lo, duplica-lo, modificá-lo e distribuí-lo”. Tal liberação deu a possibilidade de desenvolvimento de muitas outras tecnologias, uma delas, a pouco tempo, tomou frente ao mercado de computadores pessoais, pela conectividade que a rede mundial de computadores permitiu, pela conveniência que a mobilidade trouxe, os </w:t>
+          <w:rtl w:val="0"/>
+        </w:rPr>
+        <w:t xml:space="preserve">Um dos principais motivos para o estabelecimento dentre tantas tecnologias disponíveis na geração atual, se dá pelo modelo de código aberto, licença flexível e não proprietária em que certas tecnologias tem por base. Uma destas tecnologias se trata da própria </w:t>
+      </w:r>
+      <w:r>
+        <w:rPr>
+          <w:rtl w:val="0"/>
+        </w:rPr>
+        <w:t xml:space="preserve">Internet</w:t>
+      </w:r>
+      <w:r>
+        <w:rPr>
+          <w:rtl w:val="0"/>
+        </w:rPr>
+        <w:t xml:space="preserve">, qual possui licenciamento por dito livre desde a liberação da propriedade intelectual em 1993 pelo CERN (1993, p. 2, tradução nossa) “O CERN renuncia a todos os direitos de propriedade intelectual deste código, tanto ao código fonte quanto ao binário, e é dada permissão a qualquer pessoa para usá-lo, duplica-lo, modificá-lo e distribuí-lo”. Tal liberação permitiu a criação de muitas outras tecnologias, como: navegadores para acesso a conteúdo disponíveis via internet, inúmeros protocolos de transmissão de dados, criptografia e até os </w:t>
       </w:r>
       <w:r>
         <w:rPr>
           <w:i w:val="1"/>
           <w:rtl w:val="0"/>
         </w:rPr>
-        <w:t xml:space="preserve">smartphones </w:t>
-      </w:r>
-      <w:r>
-        <w:rPr>
-          <w:rtl w:val="0"/>
-        </w:rPr>
-        <w:t xml:space="preserve">se tornaram item básico na vida das pessoas. Seguindo o mesmo princípio de evolução dos </w:t>
+        <w:t xml:space="preserve">smartphones</w:t>
+      </w:r>
+      <w:r>
+        <w:rPr>
+          <w:rtl w:val="0"/>
+        </w:rPr>
+        <w:t xml:space="preserve">. Seguindo o mesmo princípio de evolução dos </w:t>
       </w:r>
       <w:r>
         <w:rPr>
@@ -483,17 +476,52 @@
         <w:rPr>
           <w:rtl w:val="0"/>
         </w:rPr>
-        <w:t xml:space="preserve">(IFTTT). Segundo (Vorapojpisut 2015, p. 2, tradução nossa) “o aplicativo IFTTT permite aos usuários criarem, customizarem e habilitarem correntes  condicionais, quais são chamadas de receitas, em que são ativadas com base em alterações em outros serviços, como </w:t>
+        <w:t xml:space="preserve">(IFTTT). </w:t>
+      </w:r>
+    </w:p>
+    <w:p>
+      <w:pPr>
+        <w:keepNext w:val="0"/>
+        <w:keepLines w:val="0"/>
+        <w:widowControl w:val="1"/>
+        <w:pBdr>
+          <w:top w:space="0" w:sz="0" w:val="nil"/>
+          <w:left w:space="0" w:sz="0" w:val="nil"/>
+          <w:bottom w:space="0" w:sz="0" w:val="nil"/>
+          <w:right w:space="0" w:sz="0" w:val="nil"/>
+          <w:between w:space="0" w:sz="0" w:val="nil"/>
+        </w:pBdr>
+        <w:shd w:fill="auto" w:val="clear"/>
+        <w:spacing w:after="0" w:before="120" w:line="360" w:lineRule="auto"/>
+        <w:ind w:left="2267.71653543307" w:right="0" w:firstLine="720"/>
+        <w:contextualSpacing w:val="0"/>
+        <w:jc w:val="both"/>
+        <w:rPr>
+          <w:sz w:val="20"/>
+          <w:szCs w:val="20"/>
+        </w:rPr>
+      </w:pPr>
+      <w:r>
+        <w:rPr>
+          <w:sz w:val="20"/>
+          <w:szCs w:val="20"/>
+          <w:rtl w:val="0"/>
+        </w:rPr>
+        <w:t xml:space="preserve">(Vorapojpisut 2015, p. 2, tradução nossa) “o aplicativo IFTTT permite aos usuários criarem, customizarem e habilitarem correntes  condicionais, quais são chamadas de receitas, em que são ativadas com base em alterações em outros serviços, como </w:t>
       </w:r>
       <w:r>
         <w:rPr>
           <w:i w:val="1"/>
+          <w:sz w:val="20"/>
+          <w:szCs w:val="20"/>
           <w:rtl w:val="0"/>
         </w:rPr>
         <w:t xml:space="preserve">Facebook</w:t>
       </w:r>
       <w:r>
         <w:rPr>
+          <w:sz w:val="20"/>
+          <w:szCs w:val="20"/>
           <w:rtl w:val="0"/>
         </w:rPr>
         <w:t xml:space="preserve">, </w:t>
@@ -501,12 +529,16 @@
       <w:r>
         <w:rPr>
           <w:i w:val="1"/>
+          <w:sz w:val="20"/>
+          <w:szCs w:val="20"/>
           <w:rtl w:val="0"/>
         </w:rPr>
         <w:t xml:space="preserve">Twitter </w:t>
       </w:r>
       <w:r>
         <w:rPr>
+          <w:sz w:val="20"/>
+          <w:szCs w:val="20"/>
           <w:rtl w:val="0"/>
         </w:rPr>
         <w:t xml:space="preserve">e </w:t>
@@ -514,15 +546,45 @@
       <w:r>
         <w:rPr>
           <w:i w:val="1"/>
+          <w:sz w:val="20"/>
+          <w:szCs w:val="20"/>
           <w:rtl w:val="0"/>
         </w:rPr>
         <w:t xml:space="preserve">Youtube</w:t>
       </w:r>
       <w:r>
         <w:rPr>
-          <w:rtl w:val="0"/>
-        </w:rPr>
-        <w:t xml:space="preserve">”. Com a simples apresentação das soluções </w:t>
+          <w:sz w:val="20"/>
+          <w:szCs w:val="20"/>
+          <w:rtl w:val="0"/>
+        </w:rPr>
+        <w:t xml:space="preserve">”. </w:t>
+      </w:r>
+    </w:p>
+    <w:p>
+      <w:pPr>
+        <w:keepNext w:val="0"/>
+        <w:keepLines w:val="0"/>
+        <w:widowControl w:val="1"/>
+        <w:pBdr>
+          <w:top w:space="0" w:sz="0" w:val="nil"/>
+          <w:left w:space="0" w:sz="0" w:val="nil"/>
+          <w:bottom w:space="0" w:sz="0" w:val="nil"/>
+          <w:right w:space="0" w:sz="0" w:val="nil"/>
+          <w:between w:space="0" w:sz="0" w:val="nil"/>
+        </w:pBdr>
+        <w:shd w:fill="auto" w:val="clear"/>
+        <w:spacing w:after="0" w:before="120" w:line="360" w:lineRule="auto"/>
+        <w:ind w:left="0" w:right="0" w:firstLine="720"/>
+        <w:contextualSpacing w:val="0"/>
+        <w:jc w:val="both"/>
+        <w:rPr/>
+      </w:pPr>
+      <w:r>
+        <w:rPr>
+          <w:rtl w:val="0"/>
+        </w:rPr>
+        <w:t xml:space="preserve">Com a simples apresentação das soluções </w:t>
       </w:r>
       <w:r>
         <w:rPr>
@@ -561,7 +623,33 @@
         <w:rPr>
           <w:rtl w:val="0"/>
         </w:rPr>
-        <w:t xml:space="preserve">) e serviços privados (posicionamento geográfico), trazem para o cotidiano de uma pessoa, como afirmado em (FLORES, LUNDMARK e MÄHR, 2005, p. 3, tradução nossa) “Conveniência é um dos principais pontos de venda para automação residêncial (...)”.</w:t>
+        <w:t xml:space="preserve">) e serviços privados (posicionamento geográfico), trazem para o cotidiano de uma pessoa, como afirmado em (FLORES, LUNDMARK e MÄHR, 2005, p. 3, tradução nossa) “Conveniência é um dos principais pontos de venda para automação residêncial (...)”. Apesar dos benefícios do uso de tais serviços estarem em evidência, ao exemplo da aplicação </w:t>
+      </w:r>
+      <w:r>
+        <w:rPr>
+          <w:i w:val="1"/>
+          <w:rtl w:val="0"/>
+        </w:rPr>
+        <w:t xml:space="preserve">HomeKit</w:t>
+      </w:r>
+      <w:r>
+        <w:rPr>
+          <w:rtl w:val="0"/>
+        </w:rPr>
+        <w:t xml:space="preserve">, percebe-se, que manter exclusividade em seus serviços, limita sua utilização. Expondo então, a falta de aplicativos multiplataforma, serviços e </w:t>
+      </w:r>
+      <w:r>
+        <w:rPr>
+          <w:i w:val="1"/>
+          <w:rtl w:val="0"/>
+        </w:rPr>
+        <w:t xml:space="preserve">frameworks </w:t>
+      </w:r>
+      <w:r>
+        <w:rPr>
+          <w:rtl w:val="0"/>
+        </w:rPr>
+        <w:t xml:space="preserve">com uma licença não proprietária, de código livre e alteração permissiva.</w:t>
       </w:r>
     </w:p>
     <w:p>
@@ -581,62 +669,9 @@
         <w:ind w:left="0" w:right="0" w:firstLine="680"/>
         <w:contextualSpacing w:val="0"/>
         <w:jc w:val="both"/>
-        <w:rPr/>
-      </w:pPr>
-      <w:r>
-        <w:rPr>
-          <w:rtl w:val="0"/>
-        </w:rPr>
-        <w:t xml:space="preserve">Apesar dos benefícios do uso de tais serviços estarem em evidência, ao exemplo da aplicação </w:t>
-      </w:r>
-      <w:r>
-        <w:rPr>
-          <w:i w:val="1"/>
-          <w:rtl w:val="0"/>
-        </w:rPr>
-        <w:t xml:space="preserve">HomeKit</w:t>
-      </w:r>
-      <w:r>
-        <w:rPr>
-          <w:rtl w:val="0"/>
-        </w:rPr>
-        <w:t xml:space="preserve">, percebe-se, que manter exclusividade em seus serviços, limita sua utilização. Expondo então, a falta de aplicativos multiplataforma, serviços e </w:t>
-      </w:r>
-      <w:r>
-        <w:rPr>
-          <w:i w:val="1"/>
-          <w:rtl w:val="0"/>
-        </w:rPr>
-        <w:t xml:space="preserve">frameworks </w:t>
-      </w:r>
-      <w:r>
-        <w:rPr>
-          <w:rtl w:val="0"/>
-        </w:rPr>
-        <w:t xml:space="preserve">com uma licença não proprietária, de código livre e alteração permissiva. </w:t>
-      </w:r>
-    </w:p>
-    <w:p>
-      <w:pPr>
-        <w:keepNext w:val="0"/>
-        <w:keepLines w:val="0"/>
-        <w:widowControl w:val="1"/>
-        <w:pBdr>
-          <w:top w:space="0" w:sz="0" w:val="nil"/>
-          <w:left w:space="0" w:sz="0" w:val="nil"/>
-          <w:bottom w:space="0" w:sz="0" w:val="nil"/>
-          <w:right w:space="0" w:sz="0" w:val="nil"/>
-          <w:between w:space="0" w:sz="0" w:val="nil"/>
-        </w:pBdr>
-        <w:shd w:fill="auto" w:val="clear"/>
-        <w:spacing w:after="0" w:before="120" w:line="360" w:lineRule="auto"/>
-        <w:ind w:left="0" w:right="0" w:firstLine="680"/>
-        <w:contextualSpacing w:val="0"/>
-        <w:jc w:val="both"/>
         <w:rPr>
           <w:rFonts w:ascii="Times New Roman" w:cs="Times New Roman" w:eastAsia="Times New Roman" w:hAnsi="Times New Roman"/>
           <w:b w:val="0"/>
-          <w:i w:val="0"/>
           <w:smallCaps w:val="0"/>
           <w:strike w:val="0"/>
           <w:color w:val="000000"/>
@@ -651,7 +686,20 @@
         <w:rPr>
           <w:rtl w:val="0"/>
         </w:rPr>
-        <w:t xml:space="preserve">A proposta para o desenvolvimento deste trabalho, será criar uma aplicação multiplataforma, de código aberto e permissivo, para controle de dispositivos IoT, onde, terá como referência, o modelo de controle de fluxo e mensageria similar a aplicação IFTTT.</w:t>
+        <w:t xml:space="preserve">A proposta para o desenvolvimento deste trabalho, será criar uma aplicação multiplataforma, de código aberto e permissivo, para controle de dispositivos IoT, onde, terá como referência, o modelo de controle de fluxo e mensageria similar a aplicação IFTTT. Tendo em vista o desenvolvimento multiplataforma, a utilização de tecnologias Web para o desenvolvimento se torna atraente, na proposta, será também utilizada a tecnologia </w:t>
+      </w:r>
+      <w:r>
+        <w:rPr>
+          <w:i w:val="1"/>
+          <w:rtl w:val="0"/>
+        </w:rPr>
+        <w:t xml:space="preserve">Progressive Web App</w:t>
+      </w:r>
+      <w:r>
+        <w:rPr>
+          <w:rtl w:val="0"/>
+        </w:rPr>
+        <w:t xml:space="preserve"> (PWA) que é basicamente uma aplicação web, qual são concedidos algumas permissões de acesso no contexto do sistema operacional, antes somente concedidas para aplicações nativas, como explica Fransson e Driaguine (2017, p. 5, tradução nossa) “Uma aplicação PWA é uma aplicação web, qual é incrementada com algumas tecnologias que permitem um comportamento similar a uma aplicação nativa em dispositivos móveis, enquanto mantém também seu funcionamento em um navegador“. </w:t>
       </w:r>
       <w:r>
         <w:rPr>
@@ -1280,14 +1328,124 @@
         <w:rPr>
           <w:rtl w:val="0"/>
         </w:rPr>
-        <w:t xml:space="preserve"> (SMS), mandará a posição geográfica do dispositivo, para uma lista de contatos. </w:t>
-      </w:r>
-      <w:r>
-        <w:rPr>
-          <w:b w:val="1"/>
-          <w:rtl w:val="0"/>
-        </w:rPr>
-        <w:t xml:space="preserve">(B)</w:t>
+        <w:t xml:space="preserve"> (SMS), mandará a posição geográfica do dispositivo, para uma lista de contatos.</w:t>
+      </w:r>
+      <w:r>
+        <w:rPr>
+          <w:rtl w:val="0"/>
+        </w:rPr>
+      </w:r>
+    </w:p>
+    <w:p>
+      <w:pPr>
+        <w:keepNext w:val="0"/>
+        <w:keepLines w:val="0"/>
+        <w:widowControl w:val="1"/>
+        <w:pBdr>
+          <w:top w:space="0" w:sz="0" w:val="nil"/>
+          <w:left w:space="0" w:sz="0" w:val="nil"/>
+          <w:bottom w:space="0" w:sz="0" w:val="nil"/>
+          <w:right w:space="0" w:sz="0" w:val="nil"/>
+          <w:between w:space="0" w:sz="0" w:val="nil"/>
+        </w:pBdr>
+        <w:shd w:fill="auto" w:val="clear"/>
+        <w:spacing w:after="0" w:before="120" w:line="360" w:lineRule="auto"/>
+        <w:ind w:left="0" w:right="4.133858267717301" w:firstLine="0"/>
+        <w:contextualSpacing w:val="0"/>
+        <w:jc w:val="center"/>
+        <w:rPr>
+          <w:sz w:val="20"/>
+          <w:szCs w:val="20"/>
+        </w:rPr>
+      </w:pPr>
+      <w:r>
+        <w:rPr>
+          <w:rtl w:val="0"/>
+        </w:rPr>
+      </w:r>
+    </w:p>
+    <w:p>
+      <w:pPr>
+        <w:keepNext w:val="0"/>
+        <w:keepLines w:val="0"/>
+        <w:widowControl w:val="1"/>
+        <w:pBdr>
+          <w:top w:space="0" w:sz="0" w:val="nil"/>
+          <w:left w:space="0" w:sz="0" w:val="nil"/>
+          <w:bottom w:space="0" w:sz="0" w:val="nil"/>
+          <w:right w:space="0" w:sz="0" w:val="nil"/>
+          <w:between w:space="0" w:sz="0" w:val="nil"/>
+        </w:pBdr>
+        <w:shd w:fill="auto" w:val="clear"/>
+        <w:spacing w:after="0" w:before="120" w:line="360" w:lineRule="auto"/>
+        <w:ind w:left="0" w:right="4.133858267717301" w:firstLine="0"/>
+        <w:contextualSpacing w:val="0"/>
+        <w:jc w:val="center"/>
+        <w:rPr>
+          <w:sz w:val="20"/>
+          <w:szCs w:val="20"/>
+        </w:rPr>
+      </w:pPr>
+      <w:r>
+        <w:rPr>
+          <w:rtl w:val="0"/>
+        </w:rPr>
+      </w:r>
+    </w:p>
+    <w:p>
+      <w:pPr>
+        <w:keepNext w:val="0"/>
+        <w:keepLines w:val="0"/>
+        <w:widowControl w:val="1"/>
+        <w:pBdr>
+          <w:top w:space="0" w:sz="0" w:val="nil"/>
+          <w:left w:space="0" w:sz="0" w:val="nil"/>
+          <w:bottom w:space="0" w:sz="0" w:val="nil"/>
+          <w:right w:space="0" w:sz="0" w:val="nil"/>
+          <w:between w:space="0" w:sz="0" w:val="nil"/>
+        </w:pBdr>
+        <w:shd w:fill="auto" w:val="clear"/>
+        <w:spacing w:after="0" w:before="120" w:line="360" w:lineRule="auto"/>
+        <w:ind w:left="0" w:right="4.133858267717301" w:firstLine="0"/>
+        <w:contextualSpacing w:val="0"/>
+        <w:jc w:val="center"/>
+        <w:rPr>
+          <w:sz w:val="20"/>
+          <w:szCs w:val="20"/>
+        </w:rPr>
+      </w:pPr>
+      <w:r>
+        <w:rPr>
+          <w:rtl w:val="0"/>
+        </w:rPr>
+      </w:r>
+    </w:p>
+    <w:p>
+      <w:pPr>
+        <w:keepNext w:val="0"/>
+        <w:keepLines w:val="0"/>
+        <w:widowControl w:val="1"/>
+        <w:pBdr>
+          <w:top w:space="0" w:sz="0" w:val="nil"/>
+          <w:left w:space="0" w:sz="0" w:val="nil"/>
+          <w:bottom w:space="0" w:sz="0" w:val="nil"/>
+          <w:right w:space="0" w:sz="0" w:val="nil"/>
+          <w:between w:space="0" w:sz="0" w:val="nil"/>
+        </w:pBdr>
+        <w:shd w:fill="auto" w:val="clear"/>
+        <w:spacing w:after="0" w:before="120" w:line="360" w:lineRule="auto"/>
+        <w:ind w:left="0" w:right="4.133858267717301" w:firstLine="0"/>
+        <w:contextualSpacing w:val="0"/>
+        <w:jc w:val="center"/>
+        <w:rPr>
+          <w:sz w:val="20"/>
+          <w:szCs w:val="20"/>
+        </w:rPr>
+      </w:pPr>
+      <w:r>
+        <w:rPr>
+          <w:rtl w:val="0"/>
+        </w:rPr>
       </w:r>
     </w:p>
     <w:p>
@@ -1882,7 +2040,231 @@
         </w:pBdr>
         <w:shd w:fill="auto" w:val="clear"/>
         <w:spacing w:after="0" w:before="120" w:line="360" w:lineRule="auto"/>
-        <w:ind w:left="0" w:right="0" w:firstLine="680"/>
+        <w:ind w:left="0" w:right="0" w:firstLine="0"/>
+        <w:contextualSpacing w:val="0"/>
+        <w:jc w:val="center"/>
+        <w:rPr>
+          <w:sz w:val="20"/>
+          <w:szCs w:val="20"/>
+        </w:rPr>
+      </w:pPr>
+      <w:r>
+        <w:rPr>
+          <w:rtl w:val="0"/>
+        </w:rPr>
+      </w:r>
+    </w:p>
+    <w:p>
+      <w:pPr>
+        <w:keepNext w:val="0"/>
+        <w:keepLines w:val="0"/>
+        <w:widowControl w:val="1"/>
+        <w:pBdr>
+          <w:top w:space="0" w:sz="0" w:val="nil"/>
+          <w:left w:space="0" w:sz="0" w:val="nil"/>
+          <w:bottom w:space="0" w:sz="0" w:val="nil"/>
+          <w:right w:space="0" w:sz="0" w:val="nil"/>
+          <w:between w:space="0" w:sz="0" w:val="nil"/>
+        </w:pBdr>
+        <w:shd w:fill="auto" w:val="clear"/>
+        <w:spacing w:after="0" w:before="120" w:line="360" w:lineRule="auto"/>
+        <w:ind w:left="0" w:right="0" w:firstLine="0"/>
+        <w:contextualSpacing w:val="0"/>
+        <w:jc w:val="center"/>
+        <w:rPr>
+          <w:sz w:val="20"/>
+          <w:szCs w:val="20"/>
+        </w:rPr>
+      </w:pPr>
+      <w:r>
+        <w:rPr>
+          <w:rtl w:val="0"/>
+        </w:rPr>
+      </w:r>
+    </w:p>
+    <w:p>
+      <w:pPr>
+        <w:keepNext w:val="0"/>
+        <w:keepLines w:val="0"/>
+        <w:widowControl w:val="1"/>
+        <w:pBdr>
+          <w:top w:space="0" w:sz="0" w:val="nil"/>
+          <w:left w:space="0" w:sz="0" w:val="nil"/>
+          <w:bottom w:space="0" w:sz="0" w:val="nil"/>
+          <w:right w:space="0" w:sz="0" w:val="nil"/>
+          <w:between w:space="0" w:sz="0" w:val="nil"/>
+        </w:pBdr>
+        <w:shd w:fill="auto" w:val="clear"/>
+        <w:spacing w:after="0" w:before="120" w:line="360" w:lineRule="auto"/>
+        <w:ind w:left="0" w:right="0" w:firstLine="0"/>
+        <w:contextualSpacing w:val="0"/>
+        <w:jc w:val="center"/>
+        <w:rPr>
+          <w:sz w:val="20"/>
+          <w:szCs w:val="20"/>
+        </w:rPr>
+      </w:pPr>
+      <w:r>
+        <w:rPr>
+          <w:rtl w:val="0"/>
+        </w:rPr>
+      </w:r>
+    </w:p>
+    <w:p>
+      <w:pPr>
+        <w:keepNext w:val="0"/>
+        <w:keepLines w:val="0"/>
+        <w:widowControl w:val="1"/>
+        <w:pBdr>
+          <w:top w:space="0" w:sz="0" w:val="nil"/>
+          <w:left w:space="0" w:sz="0" w:val="nil"/>
+          <w:bottom w:space="0" w:sz="0" w:val="nil"/>
+          <w:right w:space="0" w:sz="0" w:val="nil"/>
+          <w:between w:space="0" w:sz="0" w:val="nil"/>
+        </w:pBdr>
+        <w:shd w:fill="auto" w:val="clear"/>
+        <w:spacing w:after="0" w:before="120" w:line="360" w:lineRule="auto"/>
+        <w:ind w:left="0" w:right="0" w:firstLine="0"/>
+        <w:contextualSpacing w:val="0"/>
+        <w:jc w:val="center"/>
+        <w:rPr>
+          <w:sz w:val="20"/>
+          <w:szCs w:val="20"/>
+        </w:rPr>
+      </w:pPr>
+      <w:r>
+        <w:rPr>
+          <w:rtl w:val="0"/>
+        </w:rPr>
+      </w:r>
+    </w:p>
+    <w:p>
+      <w:pPr>
+        <w:keepNext w:val="0"/>
+        <w:keepLines w:val="0"/>
+        <w:widowControl w:val="1"/>
+        <w:pBdr>
+          <w:top w:space="0" w:sz="0" w:val="nil"/>
+          <w:left w:space="0" w:sz="0" w:val="nil"/>
+          <w:bottom w:space="0" w:sz="0" w:val="nil"/>
+          <w:right w:space="0" w:sz="0" w:val="nil"/>
+          <w:between w:space="0" w:sz="0" w:val="nil"/>
+        </w:pBdr>
+        <w:shd w:fill="auto" w:val="clear"/>
+        <w:spacing w:after="0" w:before="120" w:line="360" w:lineRule="auto"/>
+        <w:ind w:left="0" w:right="0" w:firstLine="0"/>
+        <w:contextualSpacing w:val="0"/>
+        <w:jc w:val="center"/>
+        <w:rPr>
+          <w:sz w:val="20"/>
+          <w:szCs w:val="20"/>
+        </w:rPr>
+      </w:pPr>
+      <w:r>
+        <w:rPr>
+          <w:rtl w:val="0"/>
+        </w:rPr>
+      </w:r>
+    </w:p>
+    <w:p>
+      <w:pPr>
+        <w:keepNext w:val="0"/>
+        <w:keepLines w:val="0"/>
+        <w:widowControl w:val="1"/>
+        <w:pBdr>
+          <w:top w:space="0" w:sz="0" w:val="nil"/>
+          <w:left w:space="0" w:sz="0" w:val="nil"/>
+          <w:bottom w:space="0" w:sz="0" w:val="nil"/>
+          <w:right w:space="0" w:sz="0" w:val="nil"/>
+          <w:between w:space="0" w:sz="0" w:val="nil"/>
+        </w:pBdr>
+        <w:shd w:fill="auto" w:val="clear"/>
+        <w:spacing w:after="0" w:before="120" w:line="360" w:lineRule="auto"/>
+        <w:ind w:left="0" w:right="0" w:firstLine="0"/>
+        <w:contextualSpacing w:val="0"/>
+        <w:jc w:val="center"/>
+        <w:rPr>
+          <w:sz w:val="20"/>
+          <w:szCs w:val="20"/>
+        </w:rPr>
+      </w:pPr>
+      <w:r>
+        <w:rPr>
+          <w:rtl w:val="0"/>
+        </w:rPr>
+      </w:r>
+    </w:p>
+    <w:p>
+      <w:pPr>
+        <w:keepNext w:val="0"/>
+        <w:keepLines w:val="0"/>
+        <w:widowControl w:val="1"/>
+        <w:pBdr>
+          <w:top w:space="0" w:sz="0" w:val="nil"/>
+          <w:left w:space="0" w:sz="0" w:val="nil"/>
+          <w:bottom w:space="0" w:sz="0" w:val="nil"/>
+          <w:right w:space="0" w:sz="0" w:val="nil"/>
+          <w:between w:space="0" w:sz="0" w:val="nil"/>
+        </w:pBdr>
+        <w:shd w:fill="auto" w:val="clear"/>
+        <w:spacing w:after="0" w:before="120" w:line="360" w:lineRule="auto"/>
+        <w:ind w:left="0" w:right="0" w:firstLine="0"/>
+        <w:contextualSpacing w:val="0"/>
+        <w:jc w:val="center"/>
+        <w:rPr>
+          <w:sz w:val="20"/>
+          <w:szCs w:val="20"/>
+        </w:rPr>
+      </w:pPr>
+      <w:r>
+        <w:rPr>
+          <w:rtl w:val="0"/>
+        </w:rPr>
+      </w:r>
+    </w:p>
+    <w:p>
+      <w:pPr>
+        <w:keepNext w:val="0"/>
+        <w:keepLines w:val="0"/>
+        <w:widowControl w:val="1"/>
+        <w:pBdr>
+          <w:top w:space="0" w:sz="0" w:val="nil"/>
+          <w:left w:space="0" w:sz="0" w:val="nil"/>
+          <w:bottom w:space="0" w:sz="0" w:val="nil"/>
+          <w:right w:space="0" w:sz="0" w:val="nil"/>
+          <w:between w:space="0" w:sz="0" w:val="nil"/>
+        </w:pBdr>
+        <w:shd w:fill="auto" w:val="clear"/>
+        <w:spacing w:after="0" w:before="120" w:line="360" w:lineRule="auto"/>
+        <w:ind w:left="0" w:right="0" w:firstLine="0"/>
+        <w:contextualSpacing w:val="0"/>
+        <w:jc w:val="center"/>
+        <w:rPr>
+          <w:sz w:val="20"/>
+          <w:szCs w:val="20"/>
+        </w:rPr>
+      </w:pPr>
+      <w:r>
+        <w:rPr>
+          <w:rtl w:val="0"/>
+        </w:rPr>
+      </w:r>
+    </w:p>
+    <w:p>
+      <w:pPr>
+        <w:keepNext w:val="0"/>
+        <w:keepLines w:val="0"/>
+        <w:widowControl w:val="1"/>
+        <w:pBdr>
+          <w:top w:space="0" w:sz="0" w:val="nil"/>
+          <w:left w:space="0" w:sz="0" w:val="nil"/>
+          <w:bottom w:space="0" w:sz="0" w:val="nil"/>
+          <w:right w:space="0" w:sz="0" w:val="nil"/>
+          <w:between w:space="0" w:sz="0" w:val="nil"/>
+        </w:pBdr>
+        <w:shd w:fill="auto" w:val="clear"/>
+        <w:spacing w:after="0" w:before="120" w:line="360" w:lineRule="auto"/>
+        <w:ind w:left="0" w:right="0" w:firstLine="0"/>
         <w:contextualSpacing w:val="0"/>
         <w:jc w:val="center"/>
         <w:rPr>
@@ -2307,26 +2689,7 @@
         <w:rPr>
           <w:rtl w:val="0"/>
         </w:rPr>
-        <w:t xml:space="preserve">. </w:t>
-      </w:r>
-      <w:r>
-        <w:rPr>
-          <w:i w:val="1"/>
-          <w:rtl w:val="0"/>
-        </w:rPr>
-        <w:t xml:space="preserve">Progressive Web Applications</w:t>
-      </w:r>
-      <w:r>
-        <w:rPr>
-          <w:rtl w:val="0"/>
-        </w:rPr>
-        <w:t xml:space="preserve"> (</w:t>
-      </w:r>
-      <w:r>
-        <w:rPr>
-          <w:rtl w:val="0"/>
-        </w:rPr>
-        <w:t xml:space="preserve">PWA)  podem solucionar este problema”.</w:t>
+        <w:t xml:space="preserve">. As PWAs  podem solucionar este problema”.</w:t>
       </w:r>
     </w:p>
     <w:p>
@@ -2457,7 +2820,7 @@
         <w:rPr>
           <w:rtl w:val="0"/>
         </w:rPr>
-        <w:t xml:space="preserve">Nesta seção, serão expostos algumas justificativas que validam o desenvolvimento da aplicação proposta, além de também, apresentar os requisitos funcionais, os requisitos não funcionais e a metodologia utilizada para implementação.</w:t>
+        <w:t xml:space="preserve">Nesta seção, serão expostos algumas justificativas que validam o desenvolvimento da aplicação proposta, além de também apresentar os requisitos funcionais, os requisitos não funcionais e a metodologia utilizada para implementação.</w:t>
       </w:r>
       <w:r>
         <w:rPr>
@@ -3664,7 +4027,7 @@
         <w:rPr>
           <w:rtl w:val="0"/>
         </w:rPr>
-        <w:t xml:space="preserve">PWA, em função da criação de um modelo de gatilhos e fluxos definidos pela aplicação IFTTT, onde, ações do usuário ou alterações no ambiente, disparam eventos (gatilhos) como ligar algum dispositivo IoT (fluxos)</w:t>
+        <w:t xml:space="preserve">PWA, em função da criação de um modelo de gatilhos e fluxos definidos pela aplicação IFTTT, onde, ações do usuário, via algum aplicativo, ou alterações no ambiente como aumento da temperatura, disparam eventos (gatilhos), qual por sua vez, iniciam um encadeamento de ações automatizadas, como ligar algum dispositivo IoT (fluxos)</w:t>
       </w:r>
     </w:p>
     <w:p>
@@ -9798,20 +10161,7 @@
         <w:rPr>
           <w:rtl w:val="0"/>
         </w:rPr>
-        <w:t xml:space="preserve"> (IoT). Por fim na seção 4.4 será abordado sobre o uso de uma </w:t>
-      </w:r>
-      <w:r>
-        <w:rPr>
-          <w:i w:val="1"/>
-          <w:rtl w:val="0"/>
-        </w:rPr>
-        <w:t xml:space="preserve">Progressive Web App</w:t>
-      </w:r>
-      <w:r>
-        <w:rPr>
-          <w:rtl w:val="0"/>
-        </w:rPr>
-        <w:t xml:space="preserve"> (PWA) para o desenvolvimento de uma aplicação multiplataforma.</w:t>
+        <w:t xml:space="preserve"> (IoT). Por fim na seção 4.4 será abordado o uso de uma PWA para o desenvolvimento de uma aplicação multiplataforma.</w:t>
       </w:r>
       <w:r>
         <w:rPr>
@@ -9991,7 +10341,7 @@
         <w:rPr>
           <w:rtl w:val="0"/>
         </w:rPr>
-        <w:t xml:space="preserve">O protocolo AMQP, atende o fato de não ser um protocolo proprietário, nem limitado quando se trata do aspecto da possibilidade de uso entre diferentes aplicações como explica (ADLINK, 2017, p.6, tradução nossa) “AMQP is a message-centric protocol that emerged from the financial sector with the aim of freeing users from proprietary and noninteroperable messaging systems”.  Este protocolo possui algumas simples características, tais qual, o fato do transporte da mensagem ser em formato binário, acarretando em rapidez e, o fato do protocolo ser acessível sem abstração, diretamente pela aplicação, adicionando flexibilidade e interoperabilidade em seu uso, como descrito (ADLINK, 2017, p.6, tradução nossa) “AMQP is a binary, application layer protocol, designed to efficiently support a wide variety of messaging applications and communication patterns”. Outros atrativos do protocolo, seriam o fluxo da transmissão das mensagens em um modelo de produtor/consumidor e os tipos de garantia de entrega disponíveis: no máximo uma vez (mensagem pode ou não ser entregue, porém, somente uma vez), ao mínimo uma vez (mensagem é entregue ao menos uma vez, porém, pode ser entregue mais de uma vez) e exatamente uma vez (mensagem é entregue uma  única vez), (ADLINK, 2017, p.6, tradução nossa) “It provides flow controlled, message-oriented communication with message-delivery guarantees such as at-most-once (where each message is delivered once or never), at-least-once (where each message is certain to be delivered, but may do so multiple times) exactlyonce (where the message will always certainly arrive and do so only once) ”</w:t>
+        <w:t xml:space="preserve">O protocolo AMQP, atende o fato de não ser um protocolo proprietário, nem limitado quando se trata do aspecto da possibilidade de uso entre diferentes aplicações como explica (ADLINK, 2017, p.6, tradução nossa) “AMQP é um protocolo qual tem o foco principal em transmitir mensagens [...], em uma solução de uso comum e não proprietário permitindo interoperabilidade.”.  Este protocolo possui algumas simples características, tais qual, o fato do transporte da mensagem ser em formato binário, acarretando em rapidez e, o fato do protocolo ser acessível sem abstração, diretamente pela aplicação, adicionando flexibilidade e interoperabilidade em seu uso, como descrito (ADLINK, 2017, p.6, tradução nossa) “AMQP foi desenhado para suportar padrões de variados protocolos de comunicação existentes”. Outros atrativos do protocolo, seriam o fluxo da transmissão das mensagens em um modelo de produtor/consumidor e os tipos de garantia de entrega disponíveis, (ADLINK, 2017, p.6, tradução nossa) “[...] no máximo uma vez (mensagem pode ou não ser entregue, porém, somente uma vez), ao mínimo uma vez (mensagem é entregue ao menos uma vez, porém, pode ser entregue mais de uma vez) e exatamente uma vez (mensagem é entregue uma  única vez).”</w:t>
       </w:r>
     </w:p>
     <w:p>
@@ -10027,7 +10377,7 @@
         <w:rPr>
           <w:rtl w:val="0"/>
         </w:rPr>
-        <w:t xml:space="preserve">(ADLINK, 2017, p.6, tradução nossa) “MQTT is a message-centric wire protocol designed for M2M communications that enables the transfer of telemetry-style data in the form of messages from devices, along high latency or constrained networks, to a server or small message broker. ”</w:t>
+        <w:t xml:space="preserve">(ADLINK, 2017, p.6, tradução nossa) “MQTT foi desenhado para transmitir mensagens em redes limitadas por velocidade.”</w:t>
       </w:r>
     </w:p>
     <w:p>
@@ -10081,12 +10431,7 @@
         <w:rPr>
           <w:rtl w:val="0"/>
         </w:rPr>
-        <w:t xml:space="preserve">Uma aplicação PWA é basicamente uma aplicação web, qual são concedidos algumas permissões de acesso no contexto do sistema operacional, antes somente concedidas para aplicações nativas, como explica Fransson e Driaguine (2017, p. 5, tradução nossa) “Uma aplicação PWA é uma aplicação web, qual é incrementada com algumas tecnologias que permitem um comportamento similar a uma aplicação nativa em dispositivos móveis, enquanto mantém também seu funcionamento em um navegador“.</w:t>
-      </w:r>
-      <w:r>
-        <w:rPr>
-          <w:rtl w:val="0"/>
-        </w:rPr>
+        <w:t xml:space="preserve">Para melhor entender como as PWAs funcionam, se é necessário conhecer algumas das APIs disponíveis atualmente em aplicações WEB, Service Workers, Fetch, Cache e App Manifest. Toda aplicação WEB é executada em um único processo, não existe processamento paralelo nem processamento concorrente, porém, existe uma API disponibilizada pelo browser chamada de Service Worker, qual deve ser tratado como outro processo, é executado fora da aplicação principal, somente é acessível via uma API de comunicação restrita, possui acesso limitado a APIs de armazenamento e comunicação externa (MOZILLA 2018). A API Fetch, é uma api de comunicação e transferência de dados externa, similar a API XMLHttpRequest, mas, seu conteúdo pode ser alterado por um Service Worker (MOZZILA 2018). O Cache, é uma das APIs de armazenamento que são acessíveis por um Service Worker, em junção a API Fetch, podemos realizar o armazenamento de alguns dados, para, quando ocorrer uma consulta identica, não mais haver a necessidade de realizar uma chamada de comunicação externa (MOZILLA 2018). O App Manifest, não exatamente é uma API, se trata e um arquivo de definição da aplicação, é interpretado pelos navegadores em função de habilitar o acesso a APIs privilegiadas e permitir sua instalação como aplicação nativa (MOZILLA 2018) </w:t>
       </w:r>
     </w:p>
     <w:p>
@@ -10098,33 +10443,6 @@
         <w:contextualSpacing w:val="0"/>
         <w:jc w:val="both"/>
         <w:rPr/>
-      </w:pPr>
-      <w:r>
-        <w:rPr>
-          <w:rtl w:val="0"/>
-        </w:rPr>
-      </w:r>
-    </w:p>
-    <w:p>
-      <w:pPr>
-        <w:keepNext w:val="1"/>
-        <w:keepLines w:val="0"/>
-        <w:widowControl w:val="1"/>
-        <w:pBdr>
-          <w:top w:space="0" w:sz="0" w:val="nil"/>
-          <w:left w:space="0" w:sz="0" w:val="nil"/>
-          <w:bottom w:space="0" w:sz="0" w:val="nil"/>
-          <w:right w:space="0" w:sz="0" w:val="nil"/>
-          <w:between w:space="0" w:sz="0" w:val="nil"/>
-        </w:pBdr>
-        <w:shd w:fill="auto" w:val="clear"/>
-        <w:spacing w:after="0" w:before="0" w:line="360" w:lineRule="auto"/>
-        <w:ind w:left="0" w:right="0" w:firstLine="0"/>
-        <w:contextualSpacing w:val="0"/>
-        <w:jc w:val="center"/>
-        <w:rPr>
-          <w:smallCaps w:val="1"/>
-        </w:rPr>
       </w:pPr>
       <w:r>
         <w:rPr>
@@ -10280,11 +10598,11 @@
         <w:rPr>
           <w:rtl w:val="0"/>
         </w:rPr>
-        <w:t xml:space="preserve">CARMONA, André Inácio Straginski, </w:t>
-      </w:r>
-      <w:r>
-        <w:rPr>
-          <w:b w:val="1"/>
+        <w:t xml:space="preserve">CARMONA, André Inácio Straginski. </w:t>
+      </w:r>
+      <w:r>
+        <w:rPr>
+          <w:i w:val="1"/>
           <w:rtl w:val="0"/>
         </w:rPr>
         <w:t xml:space="preserve">O software livre no limite da propriedade intelectual: uma breve apresentação</w:t>
@@ -10293,21 +10611,7 @@
         <w:rPr>
           <w:rtl w:val="0"/>
         </w:rPr>
-        <w:t xml:space="preserve">, 2008. Disponível em &lt;</w:t>
-      </w:r>
-      <w:hyperlink r:id="rId10">
-        <w:r>
-          <w:rPr>
-            <w:rtl w:val="0"/>
-          </w:rPr>
-          <w:t xml:space="preserve">http://tcc.bu.ufsc.br/Economia291880</w:t>
-        </w:r>
-      </w:hyperlink>
-      <w:r>
-        <w:rPr>
-          <w:rtl w:val="0"/>
-        </w:rPr>
-        <w:t xml:space="preserve">&gt;. Acesso em 05 de abr. 2018.</w:t>
+        <w:t xml:space="preserve">. 2008. 43f. Monográfia - Universidade Federal de Santa Catarina, Florianópolis, 2008.</w:t>
       </w:r>
       <w:r>
         <w:rPr>
@@ -10381,16 +10685,22 @@
       </w:r>
       <w:r>
         <w:rPr>
-          <w:b w:val="1"/>
-          <w:rtl w:val="0"/>
-        </w:rPr>
-        <w:t xml:space="preserve">Control vs Convenience: Critical Factors of Smart Homes</w:t>
-      </w:r>
-      <w:r>
-        <w:rPr>
-          <w:rtl w:val="0"/>
-        </w:rPr>
-        <w:t xml:space="preserve">, 2005. Disponível em: &lt;http://www.cse.chalmers.se/research/group/idc/studentpapers/pdf/control_convenience.pdf&gt;. Acesso em 28 de mai. 2018. </w:t>
+          <w:i w:val="1"/>
+          <w:rtl w:val="0"/>
+        </w:rPr>
+        <w:t xml:space="preserve">Control vs Convenience: Critical Factors of Smart Homes.</w:t>
+      </w:r>
+      <w:r>
+        <w:rPr>
+          <w:rtl w:val="0"/>
+        </w:rPr>
+        <w:t xml:space="preserve"> 2005. 4f. Artigo - IT University of Göteborg, Chalmers Forskningsgången, Göteborg, </w:t>
+      </w:r>
+      <w:r>
+        <w:rPr>
+          <w:rtl w:val="0"/>
+        </w:rPr>
+        <w:t xml:space="preserve"> 2005.</w:t>
       </w:r>
     </w:p>
     <w:p>
@@ -10420,7 +10730,7 @@
       </w:r>
       <w:r>
         <w:rPr>
-          <w:b w:val="1"/>
+          <w:i w:val="1"/>
           <w:rtl w:val="0"/>
         </w:rPr>
         <w:t xml:space="preserve">Comparing Progressive Web Applications with Native Android Applications</w:t>
@@ -10429,7 +10739,13 @@
         <w:rPr>
           <w:rtl w:val="0"/>
         </w:rPr>
-        <w:t xml:space="preserve">, 2017. Disponível em: &lt;http://www.diva-portal.org/smash/get/diva2:1105475/FULLTEXT01.pdf&gt;. Acesso em 01 de abr. 2018. </w:t>
+        <w:t xml:space="preserve">.</w:t>
+      </w:r>
+      <w:r>
+        <w:rPr>
+          <w:rtl w:val="0"/>
+        </w:rPr>
+        <w:t xml:space="preserve"> 2017. Trabalho de Conclusão de Curso - Linnaeus University, Faculty of Technology, Department of Computer Science, 2017.</w:t>
       </w:r>
     </w:p>
     <w:p>
@@ -10455,20 +10771,20 @@
         <w:rPr>
           <w:rtl w:val="0"/>
         </w:rPr>
-        <w:t xml:space="preserve">OLHAR DIGITAL, </w:t>
+        <w:t xml:space="preserve">GOOGLE, </w:t>
       </w:r>
       <w:r>
         <w:rPr>
           <w:b w:val="1"/>
           <w:rtl w:val="0"/>
         </w:rPr>
-        <w:t xml:space="preserve">A Importância do Open Source para o avanço tecnológico</w:t>
-      </w:r>
-      <w:r>
-        <w:rPr>
-          <w:rtl w:val="0"/>
-        </w:rPr>
-        <w:t xml:space="preserve">, 2016. Disponível em: &lt;https://olhardigital.com.br/alem_da_infra/noticia/a-importancia-do-open-source-para-o-avanco-tecnologico/61092&gt;. Acesso em 01 de abr. 2018. </w:t>
+        <w:t xml:space="preserve">Introduction to Progressive Web App Architectures,</w:t>
+      </w:r>
+      <w:r>
+        <w:rPr>
+          <w:rtl w:val="0"/>
+        </w:rPr>
+        <w:t xml:space="preserve"> 2018, https://developers.google.com/web/ilt/pwa/introduction-to-progressive-web-app-architectures. Acesso em 01 de abr. 2018. </w:t>
       </w:r>
     </w:p>
     <w:p>
@@ -10494,20 +10810,20 @@
         <w:rPr>
           <w:rtl w:val="0"/>
         </w:rPr>
-        <w:t xml:space="preserve">PIRAN Férlon M, </w:t>
+        <w:t xml:space="preserve">OLHAR DIGITAL, </w:t>
       </w:r>
       <w:r>
         <w:rPr>
           <w:b w:val="1"/>
           <w:rtl w:val="0"/>
         </w:rPr>
-        <w:t xml:space="preserve">Estudo da tecnologia phonegap/cordova e a aplicação em um estudo de caso</w:t>
-      </w:r>
-      <w:r>
-        <w:rPr>
-          <w:rtl w:val="0"/>
-        </w:rPr>
-        <w:t xml:space="preserve">, 2014. Disponível em: &lt;http://painel.passofundo.ifsul.edu.br/uploads/arq/20160331164543877842707.pdf&gt;. Acesso em 28 de mai. 2018. </w:t>
+        <w:t xml:space="preserve">A Importância do Open Source para o avanço tecnológico</w:t>
+      </w:r>
+      <w:r>
+        <w:rPr>
+          <w:rtl w:val="0"/>
+        </w:rPr>
+        <w:t xml:space="preserve">, 2016. Disponível em: &lt;https://olhardigital.com.br/alem_da_infra/noticia/a-importancia-do-open-source-para-o-avanco-tecnologico/61092&gt;. Acesso em 01 de abr. 2018. </w:t>
       </w:r>
     </w:p>
     <w:p>
@@ -10533,20 +10849,26 @@
         <w:rPr>
           <w:rtl w:val="0"/>
         </w:rPr>
-        <w:t xml:space="preserve">SOUZA, Marcelo Varela, </w:t>
-      </w:r>
-      <w:r>
-        <w:rPr>
-          <w:b w:val="1"/>
-          <w:rtl w:val="0"/>
-        </w:rPr>
-        <w:t xml:space="preserve">Domótica de baixo custo usando princípios de IoT</w:t>
-      </w:r>
-      <w:r>
-        <w:rPr>
-          <w:rtl w:val="0"/>
-        </w:rPr>
-        <w:t xml:space="preserve">, 2016. Disponível em: &lt;http://www.repositorio.ufrn.br:8080/jspui/bitstream/123456789/22029/1/MarceloVarelaDeSouza_DISSERT.pdf&gt; Acesso em 03 de abr. 2018.</w:t>
+        <w:t xml:space="preserve">PIRAN Férlon M, </w:t>
+      </w:r>
+      <w:r>
+        <w:rPr>
+          <w:i w:val="1"/>
+          <w:rtl w:val="0"/>
+        </w:rPr>
+        <w:t xml:space="preserve">Estudo da tecnologia phonegap/cordova e a aplicação em um estudo de caso</w:t>
+      </w:r>
+      <w:r>
+        <w:rPr>
+          <w:rtl w:val="0"/>
+        </w:rPr>
+        <w:t xml:space="preserve">.</w:t>
+      </w:r>
+      <w:r>
+        <w:rPr>
+          <w:rtl w:val="0"/>
+        </w:rPr>
+        <w:t xml:space="preserve"> 2014. 25f. Artigo - Instituto Federal de Educação,</w:t>
       </w:r>
     </w:p>
     <w:p>
@@ -10570,22 +10892,45 @@
       </w:pPr>
       <w:r>
         <w:rPr>
-          <w:rtl w:val="0"/>
-        </w:rPr>
-        <w:t xml:space="preserve">VORAPOJPISUT Supachai,  </w:t>
-      </w:r>
-      <w:r>
-        <w:rPr>
-          <w:b w:val="1"/>
-          <w:rtl w:val="0"/>
-        </w:rPr>
-        <w:t xml:space="preserve">A Lightweight Framework of Home Automation System Based on the IFTTT Model</w:t>
-      </w:r>
-      <w:r>
-        <w:rPr>
-          <w:rtl w:val="0"/>
-        </w:rPr>
-        <w:t xml:space="preserve">, 2015. Disponível em: &lt;http://www.jsoftware.us/vol10/115-TE06.pdf&gt;. Acesso em: 01 de abr. 2018.</w:t>
+          <w:rFonts w:ascii="Arial" w:cs="Arial" w:eastAsia="Arial" w:hAnsi="Arial"/>
+          <w:sz w:val="25"/>
+          <w:szCs w:val="25"/>
+          <w:rtl w:val="0"/>
+        </w:rPr>
+        <w:t xml:space="preserve">Ciência e Tecnologia Sul </w:t>
+      </w:r>
+      <w:r>
+        <w:rPr>
+          <w:rFonts w:ascii="Arial" w:cs="Arial" w:eastAsia="Arial" w:hAnsi="Arial"/>
+          <w:sz w:val="25"/>
+          <w:szCs w:val="25"/>
+          <w:rtl w:val="0"/>
+        </w:rPr>
+        <w:t xml:space="preserve">- </w:t>
+      </w:r>
+      <w:r>
+        <w:rPr>
+          <w:rFonts w:ascii="Arial" w:cs="Arial" w:eastAsia="Arial" w:hAnsi="Arial"/>
+          <w:sz w:val="25"/>
+          <w:szCs w:val="25"/>
+          <w:rtl w:val="0"/>
+        </w:rPr>
+        <w:t xml:space="preserve">Rio </w:t>
+      </w:r>
+      <w:r>
+        <w:rPr>
+          <w:rFonts w:ascii="Arial" w:cs="Arial" w:eastAsia="Arial" w:hAnsi="Arial"/>
+          <w:sz w:val="25"/>
+          <w:szCs w:val="25"/>
+          <w:rtl w:val="0"/>
+        </w:rPr>
+        <w:t xml:space="preserve">- </w:t>
+      </w:r>
+      <w:r>
+        <w:rPr>
+          <w:rtl w:val="0"/>
+        </w:rPr>
+        <w:t xml:space="preserve">Grandensse, Passo Fundo, 2014.</w:t>
       </w:r>
     </w:p>
     <w:p>
@@ -10611,6 +10956,26 @@
         <w:rPr>
           <w:rtl w:val="0"/>
         </w:rPr>
+        <w:t xml:space="preserve">SOUZA, Marcelo Varela, </w:t>
+      </w:r>
+      <w:r>
+        <w:rPr>
+          <w:i w:val="1"/>
+          <w:rtl w:val="0"/>
+        </w:rPr>
+        <w:t xml:space="preserve">Domótica de baixo custo usando princípios de IoT</w:t>
+      </w:r>
+      <w:r>
+        <w:rPr>
+          <w:rtl w:val="0"/>
+        </w:rPr>
+        <w:t xml:space="preserve">.</w:t>
+      </w:r>
+      <w:r>
+        <w:rPr>
+          <w:rtl w:val="0"/>
+        </w:rPr>
+        <w:t xml:space="preserve"> 2016. 49f. Dissertação de Mestrado - Universidade Federal do Rio Grande do Norte, Natal, 2016.</w:t>
       </w:r>
     </w:p>
     <w:p>
@@ -10630,6 +10995,76 @@
         <w:ind w:left="0" w:right="0" w:firstLine="0"/>
         <w:contextualSpacing w:val="0"/>
         <w:jc w:val="left"/>
+        <w:rPr/>
+      </w:pPr>
+      <w:r>
+        <w:rPr>
+          <w:rtl w:val="0"/>
+        </w:rPr>
+        <w:t xml:space="preserve">VORAPOJPISUT Supachai,  </w:t>
+      </w:r>
+      <w:r>
+        <w:rPr>
+          <w:i w:val="1"/>
+          <w:rtl w:val="0"/>
+        </w:rPr>
+        <w:t xml:space="preserve">A Lightweight Framework of Home Automation System Based on the IFTTT Model</w:t>
+      </w:r>
+      <w:r>
+        <w:rPr>
+          <w:rtl w:val="0"/>
+        </w:rPr>
+        <w:t xml:space="preserve">.</w:t>
+      </w:r>
+      <w:r>
+        <w:rPr>
+          <w:rtl w:val="0"/>
+        </w:rPr>
+        <w:t xml:space="preserve"> 2015. 8f. Artigo - Thammasat University, Pathumthani, 2015.</w:t>
+      </w:r>
+    </w:p>
+    <w:p>
+      <w:pPr>
+        <w:keepNext w:val="0"/>
+        <w:keepLines w:val="1"/>
+        <w:widowControl w:val="1"/>
+        <w:pBdr>
+          <w:top w:space="0" w:sz="0" w:val="nil"/>
+          <w:left w:space="0" w:sz="0" w:val="nil"/>
+          <w:bottom w:space="0" w:sz="0" w:val="nil"/>
+          <w:right w:space="0" w:sz="0" w:val="nil"/>
+          <w:between w:space="0" w:sz="0" w:val="nil"/>
+        </w:pBdr>
+        <w:shd w:fill="auto" w:val="clear"/>
+        <w:spacing w:after="120" w:before="0" w:line="240" w:lineRule="auto"/>
+        <w:ind w:left="0" w:right="0" w:firstLine="0"/>
+        <w:contextualSpacing w:val="0"/>
+        <w:jc w:val="left"/>
+        <w:rPr/>
+      </w:pPr>
+      <w:r>
+        <w:rPr>
+          <w:rtl w:val="0"/>
+        </w:rPr>
+      </w:r>
+    </w:p>
+    <w:p>
+      <w:pPr>
+        <w:keepNext w:val="0"/>
+        <w:keepLines w:val="1"/>
+        <w:widowControl w:val="1"/>
+        <w:pBdr>
+          <w:top w:space="0" w:sz="0" w:val="nil"/>
+          <w:left w:space="0" w:sz="0" w:val="nil"/>
+          <w:bottom w:space="0" w:sz="0" w:val="nil"/>
+          <w:right w:space="0" w:sz="0" w:val="nil"/>
+          <w:between w:space="0" w:sz="0" w:val="nil"/>
+        </w:pBdr>
+        <w:shd w:fill="auto" w:val="clear"/>
+        <w:spacing w:after="120" w:before="0" w:line="240" w:lineRule="auto"/>
+        <w:ind w:left="0" w:right="0" w:firstLine="0"/>
+        <w:contextualSpacing w:val="0"/>
+        <w:jc w:val="left"/>
         <w:rPr>
           <w:rFonts w:ascii="Times New Roman" w:cs="Times New Roman" w:eastAsia="Times New Roman" w:hAnsi="Times New Roman"/>
           <w:b w:val="0"/>
@@ -10642,6 +11077,93 @@
           <w:u w:val="none"/>
           <w:shd w:fill="auto" w:val="clear"/>
           <w:vertAlign w:val="baseline"/>
+        </w:rPr>
+      </w:pPr>
+      <w:r>
+        <w:rPr>
+          <w:rtl w:val="0"/>
+        </w:rPr>
+      </w:r>
+    </w:p>
+    <w:p>
+      <w:pPr>
+        <w:keepNext w:val="1"/>
+        <w:keepLines w:val="0"/>
+        <w:widowControl w:val="1"/>
+        <w:pBdr>
+          <w:top w:space="0" w:sz="0" w:val="nil"/>
+          <w:left w:space="0" w:sz="0" w:val="nil"/>
+          <w:bottom w:space="0" w:sz="0" w:val="nil"/>
+          <w:right w:space="0" w:sz="0" w:val="nil"/>
+          <w:between w:space="0" w:sz="0" w:val="nil"/>
+        </w:pBdr>
+        <w:shd w:fill="auto" w:val="clear"/>
+        <w:spacing w:after="0" w:before="0" w:line="360" w:lineRule="auto"/>
+        <w:ind w:left="0" w:right="0" w:firstLine="0"/>
+        <w:contextualSpacing w:val="0"/>
+        <w:jc w:val="center"/>
+        <w:rPr>
+          <w:rFonts w:ascii="Times" w:cs="Times" w:eastAsia="Times" w:hAnsi="Times"/>
+          <w:b w:val="1"/>
+          <w:smallCaps w:val="1"/>
+        </w:rPr>
+      </w:pPr>
+      <w:r>
+        <w:rPr>
+          <w:rtl w:val="0"/>
+        </w:rPr>
+      </w:r>
+    </w:p>
+    <w:p>
+      <w:pPr>
+        <w:keepNext w:val="1"/>
+        <w:keepLines w:val="0"/>
+        <w:widowControl w:val="1"/>
+        <w:pBdr>
+          <w:top w:space="0" w:sz="0" w:val="nil"/>
+          <w:left w:space="0" w:sz="0" w:val="nil"/>
+          <w:bottom w:space="0" w:sz="0" w:val="nil"/>
+          <w:right w:space="0" w:sz="0" w:val="nil"/>
+          <w:between w:space="0" w:sz="0" w:val="nil"/>
+        </w:pBdr>
+        <w:shd w:fill="auto" w:val="clear"/>
+        <w:spacing w:after="0" w:before="0" w:line="360" w:lineRule="auto"/>
+        <w:ind w:left="0" w:right="0" w:firstLine="0"/>
+        <w:contextualSpacing w:val="0"/>
+        <w:jc w:val="center"/>
+        <w:rPr>
+          <w:rFonts w:ascii="Times" w:cs="Times" w:eastAsia="Times" w:hAnsi="Times"/>
+          <w:b w:val="1"/>
+          <w:smallCaps w:val="1"/>
+        </w:rPr>
+      </w:pPr>
+      <w:r>
+        <w:rPr>
+          <w:rtl w:val="0"/>
+        </w:rPr>
+      </w:r>
+    </w:p>
+    <w:p>
+      <w:pPr>
+        <w:keepNext w:val="1"/>
+        <w:keepLines w:val="0"/>
+        <w:widowControl w:val="1"/>
+        <w:pBdr>
+          <w:top w:space="0" w:sz="0" w:val="nil"/>
+          <w:left w:space="0" w:sz="0" w:val="nil"/>
+          <w:bottom w:space="0" w:sz="0" w:val="nil"/>
+          <w:right w:space="0" w:sz="0" w:val="nil"/>
+          <w:between w:space="0" w:sz="0" w:val="nil"/>
+        </w:pBdr>
+        <w:shd w:fill="auto" w:val="clear"/>
+        <w:spacing w:after="0" w:before="0" w:line="360" w:lineRule="auto"/>
+        <w:ind w:left="0" w:right="0" w:firstLine="0"/>
+        <w:contextualSpacing w:val="0"/>
+        <w:jc w:val="center"/>
+        <w:rPr>
+          <w:rFonts w:ascii="Times" w:cs="Times" w:eastAsia="Times" w:hAnsi="Times"/>
+          <w:b w:val="1"/>
+          <w:smallCaps w:val="1"/>
         </w:rPr>
       </w:pPr>
       <w:r>
@@ -11443,9 +11965,9 @@
           <w:vertAlign w:val="baseline"/>
         </w:rPr>
         <w:sectPr>
-          <w:headerReference r:id="rId11" w:type="default"/>
-          <w:headerReference r:id="rId12" w:type="first"/>
-          <w:footerReference r:id="rId13" w:type="default"/>
+          <w:headerReference r:id="rId10" w:type="default"/>
+          <w:headerReference r:id="rId11" w:type="first"/>
+          <w:footerReference r:id="rId12" w:type="default"/>
           <w:pgSz w:h="16840" w:w="11907"/>
           <w:pgMar w:bottom="1134" w:top="1701" w:left="1701" w:right="1134" w:header="720" w:footer="720"/>
           <w:pgNumType w:start="1"/>
@@ -21283,30 +21805,7 @@
               <w:vertAlign w:val="baseline"/>
               <w:rtl w:val="0"/>
             </w:rPr>
-            <w:t xml:space="preserve">(  </w:t>
-          </w:r>
-          <w:r>
-            <w:rPr>
-              <w:rtl w:val="0"/>
-            </w:rPr>
-            <w:t xml:space="preserve">x</w:t>
-          </w:r>
-          <w:r>
-            <w:rPr>
-              <w:rFonts w:ascii="Times New Roman" w:cs="Times New Roman" w:eastAsia="Times New Roman" w:hAnsi="Times New Roman"/>
-              <w:b w:val="0"/>
-              <w:i w:val="0"/>
-              <w:smallCaps w:val="0"/>
-              <w:strike w:val="0"/>
-              <w:color w:val="000000"/>
-              <w:sz w:val="24"/>
-              <w:szCs w:val="24"/>
-              <w:u w:val="none"/>
-              <w:shd w:fill="auto" w:val="clear"/>
-              <w:vertAlign w:val="baseline"/>
-              <w:rtl w:val="0"/>
-            </w:rPr>
-            <w:t xml:space="preserve">  ) PRÉ-PROJETO     (  </w:t>
+            <w:t xml:space="preserve">(   ) PRÉ-PROJETO     (  </w:t>
           </w:r>
           <w:r>
             <w:rPr>

</xml_diff>